<commit_message>
Validation alerts, fixes, alert style fixed
</commit_message>
<xml_diff>
--- a/Otchet.docx
+++ b/Otchet.docx
@@ -32,7 +32,7 @@
           <w:sz w:val="28"/>
           <w:szCs w:val="28"/>
         </w:rPr>
-        <w:t xml:space="preserve">2023-04-09 - 16руб.</w:t>
+        <w:t xml:space="preserve">2023-05-20 - 11руб.</w:t>
       </w:r>
     </w:p>
     <w:p>
@@ -43,7 +43,7 @@
           <w:sz w:val="28"/>
           <w:szCs w:val="28"/>
         </w:rPr>
-        <w:t xml:space="preserve">2023-04-09 - 5.4руб.</w:t>
+        <w:t xml:space="preserve">2023-05-12 - 6руб.</w:t>
       </w:r>
     </w:p>
     <w:p>
@@ -54,117 +54,7 @@
           <w:sz w:val="28"/>
           <w:szCs w:val="28"/>
         </w:rPr>
-        <w:t xml:space="preserve">2023-04-09 - 3руб.</w:t>
-      </w:r>
-    </w:p>
-    <w:p>
-      <w:pPr/>
-      <w:r>
-        <w:rPr>
-          <w:rFonts w:ascii="Times New Roman" w:hAnsi="Times New Roman" w:eastAsia="Times New Roman" w:cs="Times New Roman"/>
-          <w:sz w:val="28"/>
-          <w:szCs w:val="28"/>
-        </w:rPr>
-        <w:t xml:space="preserve">2023-04-12 - 25руб.</w:t>
-      </w:r>
-    </w:p>
-    <w:p>
-      <w:pPr/>
-      <w:r>
-        <w:rPr>
-          <w:rFonts w:ascii="Times New Roman" w:hAnsi="Times New Roman" w:eastAsia="Times New Roman" w:cs="Times New Roman"/>
-          <w:sz w:val="28"/>
-          <w:szCs w:val="28"/>
-        </w:rPr>
-        <w:t xml:space="preserve">2023-04-12 - 7руб.</w:t>
-      </w:r>
-    </w:p>
-    <w:p>
-      <w:pPr/>
-      <w:r>
-        <w:rPr>
-          <w:rFonts w:ascii="Times New Roman" w:hAnsi="Times New Roman" w:eastAsia="Times New Roman" w:cs="Times New Roman"/>
-          <w:sz w:val="28"/>
-          <w:szCs w:val="28"/>
-        </w:rPr>
-        <w:t xml:space="preserve">2023-04-12 - 7руб.</w:t>
-      </w:r>
-    </w:p>
-    <w:p>
-      <w:pPr/>
-      <w:r>
-        <w:rPr>
-          <w:rFonts w:ascii="Times New Roman" w:hAnsi="Times New Roman" w:eastAsia="Times New Roman" w:cs="Times New Roman"/>
-          <w:sz w:val="28"/>
-          <w:szCs w:val="28"/>
-        </w:rPr>
-        <w:t xml:space="preserve">2023-04-13 - 6.8руб.</w:t>
-      </w:r>
-    </w:p>
-    <w:p>
-      <w:pPr/>
-      <w:r>
-        <w:rPr>
-          <w:rFonts w:ascii="Times New Roman" w:hAnsi="Times New Roman" w:eastAsia="Times New Roman" w:cs="Times New Roman"/>
-          <w:sz w:val="28"/>
-          <w:szCs w:val="28"/>
-        </w:rPr>
-        <w:t xml:space="preserve">2023-04-13 - 7руб.</w:t>
-      </w:r>
-    </w:p>
-    <w:p>
-      <w:pPr/>
-      <w:r>
-        <w:rPr>
-          <w:rFonts w:ascii="Times New Roman" w:hAnsi="Times New Roman" w:eastAsia="Times New Roman" w:cs="Times New Roman"/>
-          <w:sz w:val="28"/>
-          <w:szCs w:val="28"/>
-        </w:rPr>
-        <w:t xml:space="preserve">2023-04-13 - 7руб.</w:t>
-      </w:r>
-    </w:p>
-    <w:p>
-      <w:pPr/>
-      <w:r>
-        <w:rPr>
-          <w:rFonts w:ascii="Times New Roman" w:hAnsi="Times New Roman" w:eastAsia="Times New Roman" w:cs="Times New Roman"/>
-          <w:sz w:val="28"/>
-          <w:szCs w:val="28"/>
-        </w:rPr>
-        <w:t xml:space="preserve">2023-04-13 - 3.8руб.</w:t>
-      </w:r>
-    </w:p>
-    <w:p>
-      <w:pPr/>
-      <w:r>
-        <w:rPr>
-          <w:rFonts w:ascii="Times New Roman" w:hAnsi="Times New Roman" w:eastAsia="Times New Roman" w:cs="Times New Roman"/>
-          <w:sz w:val="28"/>
-          <w:szCs w:val="28"/>
-        </w:rPr>
-        <w:t xml:space="preserve">2023-04-13 - 7руб.</w:t>
-      </w:r>
-    </w:p>
-    <w:p>
-      <w:pPr/>
-      <w:r>
-        <w:rPr>
-          <w:rFonts w:ascii="Times New Roman" w:hAnsi="Times New Roman" w:eastAsia="Times New Roman" w:cs="Times New Roman"/>
-          <w:sz w:val="28"/>
-          <w:szCs w:val="28"/>
-        </w:rPr>
-        <w:t xml:space="preserve">2023-04-13 - 7руб.</w:t>
-      </w:r>
-    </w:p>
-    <w:p>
-      <w:pPr/>
-      <w:r>
-        <w:rPr>
-          <w:rFonts w:ascii="Times New Roman" w:hAnsi="Times New Roman" w:eastAsia="Times New Roman" w:cs="Times New Roman"/>
-          <w:sz w:val="28"/>
-          <w:szCs w:val="28"/>
-        </w:rPr>
-        <w:t xml:space="preserve">2023-04-21 - 11руб.</w:t>
+        <w:t xml:space="preserve">2023-05-01 - 4руб.</w:t>
       </w:r>
     </w:p>
     <w:p>
@@ -177,7 +67,7 @@
           <w:b w:val="1"/>
           <w:bCs w:val="1"/>
         </w:rPr>
-        <w:t xml:space="preserve">Общая сумма заказов за прошлый месяц: 113руб.</w:t>
+        <w:t xml:space="preserve">Общая сумма заказов за прошлый месяц: 21руб.</w:t>
       </w:r>
     </w:p>
     <w:sectPr>

</xml_diff>